<commit_message>
Uploading L05 test cases
</commit_message>
<xml_diff>
--- a/Stefan Karakolev/L05 exercise/Test Cases - L05.docx
+++ b/Stefan Karakolev/L05 exercise/Test Cases - L05.docx
@@ -31,7 +31,7 @@
                     </pic:cNvPicPr>
                   </pic:nvPicPr>
                   <pic:blipFill>
-                    <a:blip r:embed="rId5"/>
+                    <a:blip r:embed="rId6"/>
                     <a:stretch>
                       <a:fillRect/>
                     </a:stretch>
@@ -590,7 +590,7 @@
               </w:rPr>
               <w:t xml:space="preserve">Visit website </w:t>
             </w:r>
-            <w:hyperlink r:id="rId6" w:history="1">
+            <w:hyperlink r:id="rId7" w:history="1">
               <w:r>
                 <w:rPr>
                   <w:rStyle w:val="Hyperlink"/>
@@ -1002,17 +1002,7 @@
                 <w:szCs w:val="20"/>
                 <w:shd w:val="clear" w:color="auto" w:fill="FFFFFF"/>
               </w:rPr>
-              <w:t>Showing 1 - 5</w:t>
-            </w:r>
-            <w:r>
-              <w:rPr>
-                <w:rFonts w:ascii="Arial" w:hAnsi="Arial" w:cs="Arial"/>
-                <w:color w:val="404040" w:themeColor="text1" w:themeTint="BF"/>
-                <w:sz w:val="20"/>
-                <w:szCs w:val="20"/>
-                <w:shd w:val="clear" w:color="auto" w:fill="FFFFFF"/>
-              </w:rPr>
-              <w:t xml:space="preserve"> of</w:t>
+              <w:t>Showing 1 - 5 of</w:t>
             </w:r>
             <w:r>
               <w:rPr>
@@ -1032,17 +1022,7 @@
                 <w:szCs w:val="20"/>
                 <w:shd w:val="clear" w:color="auto" w:fill="FFFFFF"/>
               </w:rPr>
-              <w:t>5</w:t>
-            </w:r>
-            <w:r>
-              <w:rPr>
-                <w:rFonts w:ascii="Arial" w:hAnsi="Arial" w:cs="Arial"/>
-                <w:b/>
-                <w:sz w:val="20"/>
-                <w:szCs w:val="20"/>
-                <w:shd w:val="clear" w:color="auto" w:fill="FFFFFF"/>
-              </w:rPr>
-              <w:t xml:space="preserve"> items</w:t>
+              <w:t>5 items</w:t>
             </w:r>
             <w:r>
               <w:rPr>
@@ -1140,7 +1120,7 @@
                     </pic:cNvPicPr>
                   </pic:nvPicPr>
                   <pic:blipFill>
-                    <a:blip r:embed="rId5"/>
+                    <a:blip r:embed="rId6"/>
                     <a:stretch>
                       <a:fillRect/>
                     </a:stretch>
@@ -1358,8 +1338,6 @@
                 <w:szCs w:val="28"/>
               </w:rPr>
             </w:pPr>
-            <w:bookmarkStart w:id="0" w:name="_GoBack"/>
-            <w:bookmarkEnd w:id="0"/>
           </w:p>
         </w:tc>
       </w:tr>
@@ -1715,7 +1693,7 @@
               </w:rPr>
               <w:t xml:space="preserve">Visit website </w:t>
             </w:r>
-            <w:hyperlink r:id="rId7" w:history="1">
+            <w:hyperlink r:id="rId8" w:history="1">
               <w:r>
                 <w:rPr>
                   <w:rStyle w:val="Hyperlink"/>
@@ -2087,14 +2065,7 @@
                 <w:rFonts w:ascii="Calibri" w:eastAsia="Times New Roman" w:hAnsi="Calibri" w:cs="Times New Roman"/>
                 <w:iCs/>
               </w:rPr>
-              <w:t xml:space="preserve">2. </w:t>
-            </w:r>
-            <w:r>
-              <w:rPr>
-                <w:rFonts w:ascii="Calibri" w:eastAsia="Times New Roman" w:hAnsi="Calibri" w:cs="Times New Roman"/>
-                <w:iCs/>
-              </w:rPr>
-              <w:t xml:space="preserve">Hover over a product item </w:t>
+              <w:t xml:space="preserve">2. Hover over a product item </w:t>
             </w:r>
           </w:p>
         </w:tc>
@@ -2145,21 +2116,7 @@
                 <w:rFonts w:ascii="Calibri" w:eastAsia="Times New Roman" w:hAnsi="Calibri" w:cs="Times New Roman"/>
                 <w:iCs/>
               </w:rPr>
-              <w:t xml:space="preserve">3. </w:t>
-            </w:r>
-            <w:r>
-              <w:rPr>
-                <w:rFonts w:ascii="Calibri" w:eastAsia="Times New Roman" w:hAnsi="Calibri" w:cs="Times New Roman"/>
-                <w:iCs/>
-              </w:rPr>
-              <w:t>While hovering on the item, c</w:t>
-            </w:r>
-            <w:r>
-              <w:rPr>
-                <w:rFonts w:ascii="Calibri" w:eastAsia="Times New Roman" w:hAnsi="Calibri" w:cs="Times New Roman"/>
-                <w:iCs/>
-              </w:rPr>
-              <w:t>lick on “Quick view” button</w:t>
+              <w:t>3. While hovering on the item, click on “Quick view” button</w:t>
             </w:r>
           </w:p>
         </w:tc>
@@ -2182,27 +2139,1150 @@
                 <w:rFonts w:ascii="Calibri" w:eastAsia="Times New Roman" w:hAnsi="Calibri" w:cs="Times New Roman"/>
                 <w:iCs/>
               </w:rPr>
-              <w:t xml:space="preserve">A new window </w:t>
-            </w:r>
-            <w:r>
-              <w:rPr>
-                <w:rFonts w:ascii="Calibri" w:eastAsia="Times New Roman" w:hAnsi="Calibri" w:cs="Times New Roman"/>
-                <w:iCs/>
-              </w:rPr>
-              <w:t>with the more information about the item</w:t>
-            </w:r>
-            <w:r>
-              <w:rPr>
-                <w:rFonts w:ascii="Calibri" w:eastAsia="Times New Roman" w:hAnsi="Calibri" w:cs="Times New Roman"/>
-                <w:iCs/>
-              </w:rPr>
-              <w:t xml:space="preserve"> opens, covering the main page.</w:t>
+              <w:t>A new window with the more information about the item opens, covering the main page.</w:t>
             </w:r>
           </w:p>
         </w:tc>
       </w:tr>
     </w:tbl>
     <w:p/>
+    <w:p>
+      <w:r>
+        <w:br w:type="column"/>
+      </w:r>
+    </w:p>
+    <w:tbl>
+      <w:tblPr>
+        <w:tblW w:w="12636" w:type="dxa"/>
+        <w:tblInd w:w="108" w:type="dxa"/>
+        <w:tblBorders>
+          <w:top w:val="single" w:sz="4" w:space="0" w:color="auto"/>
+          <w:left w:val="single" w:sz="4" w:space="0" w:color="auto"/>
+          <w:bottom w:val="single" w:sz="4" w:space="0" w:color="auto"/>
+          <w:right w:val="single" w:sz="4" w:space="0" w:color="auto"/>
+          <w:insideH w:val="single" w:sz="4" w:space="0" w:color="auto"/>
+          <w:insideV w:val="single" w:sz="4" w:space="0" w:color="auto"/>
+        </w:tblBorders>
+        <w:tblLook w:val="04A0" w:firstRow="1" w:lastRow="0" w:firstColumn="1" w:lastColumn="0" w:noHBand="0" w:noVBand="1"/>
+      </w:tblPr>
+      <w:tblGrid>
+        <w:gridCol w:w="3084"/>
+        <w:gridCol w:w="9552"/>
+      </w:tblGrid>
+      <w:tr>
+        <w:trPr>
+          <w:trHeight w:val="567"/>
+        </w:trPr>
+        <w:tc>
+          <w:tcPr>
+            <w:tcW w:w="12636" w:type="dxa"/>
+            <w:gridSpan w:val="2"/>
+            <w:vMerge w:val="restart"/>
+            <w:shd w:val="clear" w:color="auto" w:fill="auto"/>
+            <w:noWrap/>
+            <w:hideMark/>
+          </w:tcPr>
+          <w:p>
+            <w:pPr>
+              <w:spacing w:after="0" w:line="240" w:lineRule="auto"/>
+              <w:rPr>
+                <w:rFonts w:ascii="Calibri" w:eastAsia="Times New Roman" w:hAnsi="Calibri" w:cs="Times New Roman"/>
+                <w:b/>
+                <w:color w:val="000000"/>
+                <w:sz w:val="28"/>
+                <w:szCs w:val="28"/>
+              </w:rPr>
+            </w:pPr>
+            <w:proofErr w:type="spellStart"/>
+            <w:r>
+              <w:rPr>
+                <w:rFonts w:ascii="Calibri" w:eastAsia="Times New Roman" w:hAnsi="Calibri" w:cs="Times New Roman"/>
+                <w:b/>
+                <w:color w:val="000000"/>
+                <w:sz w:val="28"/>
+                <w:szCs w:val="28"/>
+              </w:rPr>
+              <w:t>Център</w:t>
+            </w:r>
+            <w:proofErr w:type="spellEnd"/>
+            <w:r>
+              <w:rPr>
+                <w:rFonts w:ascii="Calibri" w:eastAsia="Times New Roman" w:hAnsi="Calibri" w:cs="Times New Roman"/>
+                <w:b/>
+                <w:color w:val="000000"/>
+                <w:sz w:val="28"/>
+                <w:szCs w:val="28"/>
+              </w:rPr>
+              <w:t xml:space="preserve"> </w:t>
+            </w:r>
+            <w:proofErr w:type="spellStart"/>
+            <w:r>
+              <w:rPr>
+                <w:rFonts w:ascii="Calibri" w:eastAsia="Times New Roman" w:hAnsi="Calibri" w:cs="Times New Roman"/>
+                <w:b/>
+                <w:color w:val="000000"/>
+                <w:sz w:val="28"/>
+                <w:szCs w:val="28"/>
+              </w:rPr>
+              <w:t>за</w:t>
+            </w:r>
+            <w:proofErr w:type="spellEnd"/>
+            <w:r>
+              <w:rPr>
+                <w:rFonts w:ascii="Calibri" w:eastAsia="Times New Roman" w:hAnsi="Calibri" w:cs="Times New Roman"/>
+                <w:b/>
+                <w:color w:val="000000"/>
+                <w:sz w:val="28"/>
+                <w:szCs w:val="28"/>
+              </w:rPr>
+              <w:t xml:space="preserve"> </w:t>
+            </w:r>
+            <w:proofErr w:type="spellStart"/>
+            <w:r>
+              <w:rPr>
+                <w:rFonts w:ascii="Calibri" w:eastAsia="Times New Roman" w:hAnsi="Calibri" w:cs="Times New Roman"/>
+                <w:b/>
+                <w:color w:val="000000"/>
+                <w:sz w:val="28"/>
+                <w:szCs w:val="28"/>
+              </w:rPr>
+              <w:t>обучение</w:t>
+            </w:r>
+            <w:proofErr w:type="spellEnd"/>
+            <w:r>
+              <w:rPr>
+                <w:rFonts w:ascii="Calibri" w:eastAsia="Times New Roman" w:hAnsi="Calibri" w:cs="Times New Roman"/>
+                <w:b/>
+                <w:color w:val="000000"/>
+                <w:sz w:val="28"/>
+                <w:szCs w:val="28"/>
+              </w:rPr>
+              <w:t xml:space="preserve"> </w:t>
+            </w:r>
+            <w:proofErr w:type="spellStart"/>
+            <w:r>
+              <w:rPr>
+                <w:rFonts w:ascii="Calibri" w:eastAsia="Times New Roman" w:hAnsi="Calibri" w:cs="Times New Roman"/>
+                <w:b/>
+                <w:color w:val="000000"/>
+                <w:sz w:val="28"/>
+                <w:szCs w:val="28"/>
+              </w:rPr>
+              <w:t>по</w:t>
+            </w:r>
+            <w:proofErr w:type="spellEnd"/>
+            <w:r>
+              <w:rPr>
+                <w:rFonts w:ascii="Calibri" w:eastAsia="Times New Roman" w:hAnsi="Calibri" w:cs="Times New Roman"/>
+                <w:b/>
+                <w:color w:val="000000"/>
+                <w:sz w:val="28"/>
+                <w:szCs w:val="28"/>
+              </w:rPr>
+              <w:t xml:space="preserve"> </w:t>
+            </w:r>
+            <w:proofErr w:type="spellStart"/>
+            <w:r>
+              <w:rPr>
+                <w:rFonts w:ascii="Calibri" w:eastAsia="Times New Roman" w:hAnsi="Calibri" w:cs="Times New Roman"/>
+                <w:b/>
+                <w:color w:val="000000"/>
+                <w:sz w:val="28"/>
+                <w:szCs w:val="28"/>
+              </w:rPr>
+              <w:t>софтуерно</w:t>
+            </w:r>
+            <w:proofErr w:type="spellEnd"/>
+            <w:r>
+              <w:rPr>
+                <w:rFonts w:ascii="Calibri" w:eastAsia="Times New Roman" w:hAnsi="Calibri" w:cs="Times New Roman"/>
+                <w:b/>
+                <w:color w:val="000000"/>
+                <w:sz w:val="28"/>
+                <w:szCs w:val="28"/>
+              </w:rPr>
+              <w:t xml:space="preserve"> </w:t>
+            </w:r>
+            <w:proofErr w:type="spellStart"/>
+            <w:r>
+              <w:rPr>
+                <w:rFonts w:ascii="Calibri" w:eastAsia="Times New Roman" w:hAnsi="Calibri" w:cs="Times New Roman"/>
+                <w:b/>
+                <w:color w:val="000000"/>
+                <w:sz w:val="28"/>
+                <w:szCs w:val="28"/>
+              </w:rPr>
+              <w:t>тестване</w:t>
+            </w:r>
+            <w:proofErr w:type="spellEnd"/>
+          </w:p>
+          <w:p>
+            <w:pPr>
+              <w:spacing w:after="0" w:line="240" w:lineRule="auto"/>
+              <w:rPr>
+                <w:rFonts w:ascii="Calibri" w:eastAsia="Times New Roman" w:hAnsi="Calibri" w:cs="Times New Roman"/>
+                <w:b/>
+                <w:color w:val="000000"/>
+                <w:sz w:val="28"/>
+                <w:szCs w:val="28"/>
+              </w:rPr>
+            </w:pPr>
+            <w:r>
+              <w:rPr>
+                <w:rFonts w:ascii="Calibri" w:eastAsia="Times New Roman" w:hAnsi="Calibri" w:cs="Times New Roman"/>
+                <w:b/>
+                <w:color w:val="000000"/>
+                <w:sz w:val="28"/>
+                <w:szCs w:val="28"/>
+              </w:rPr>
+              <w:t>Website: http://skillo-bg.com</w:t>
+            </w:r>
+          </w:p>
+          <w:p>
+            <w:pPr>
+              <w:spacing w:after="0" w:line="240" w:lineRule="auto"/>
+              <w:rPr>
+                <w:rFonts w:ascii="Calibri" w:eastAsia="Times New Roman" w:hAnsi="Calibri" w:cs="Times New Roman"/>
+                <w:color w:val="000000"/>
+                <w:sz w:val="28"/>
+                <w:szCs w:val="28"/>
+              </w:rPr>
+            </w:pPr>
+          </w:p>
+        </w:tc>
+      </w:tr>
+      <w:tr>
+        <w:trPr>
+          <w:trHeight w:val="367"/>
+        </w:trPr>
+        <w:tc>
+          <w:tcPr>
+            <w:tcW w:w="12636" w:type="dxa"/>
+            <w:gridSpan w:val="2"/>
+            <w:vMerge/>
+            <w:vAlign w:val="center"/>
+            <w:hideMark/>
+          </w:tcPr>
+          <w:p>
+            <w:pPr>
+              <w:spacing w:after="0" w:line="240" w:lineRule="auto"/>
+              <w:rPr>
+                <w:rFonts w:ascii="Calibri" w:eastAsia="Times New Roman" w:hAnsi="Calibri" w:cs="Times New Roman"/>
+                <w:color w:val="000000"/>
+              </w:rPr>
+            </w:pPr>
+          </w:p>
+        </w:tc>
+      </w:tr>
+      <w:tr>
+        <w:trPr>
+          <w:trHeight w:val="367"/>
+        </w:trPr>
+        <w:tc>
+          <w:tcPr>
+            <w:tcW w:w="12636" w:type="dxa"/>
+            <w:gridSpan w:val="2"/>
+            <w:vMerge/>
+            <w:vAlign w:val="center"/>
+            <w:hideMark/>
+          </w:tcPr>
+          <w:p>
+            <w:pPr>
+              <w:spacing w:after="0" w:line="240" w:lineRule="auto"/>
+              <w:rPr>
+                <w:rFonts w:ascii="Calibri" w:eastAsia="Times New Roman" w:hAnsi="Calibri" w:cs="Times New Roman"/>
+                <w:color w:val="000000"/>
+              </w:rPr>
+            </w:pPr>
+          </w:p>
+        </w:tc>
+      </w:tr>
+      <w:tr>
+        <w:trPr>
+          <w:trHeight w:val="367"/>
+        </w:trPr>
+        <w:tc>
+          <w:tcPr>
+            <w:tcW w:w="3084" w:type="dxa"/>
+            <w:shd w:val="clear" w:color="auto" w:fill="auto"/>
+            <w:noWrap/>
+            <w:vAlign w:val="bottom"/>
+            <w:hideMark/>
+          </w:tcPr>
+          <w:p>
+            <w:pPr>
+              <w:spacing w:after="0" w:line="240" w:lineRule="auto"/>
+              <w:rPr>
+                <w:rFonts w:ascii="Calibri" w:eastAsia="Times New Roman" w:hAnsi="Calibri" w:cs="Times New Roman"/>
+                <w:b/>
+                <w:bCs/>
+                <w:color w:val="000000"/>
+              </w:rPr>
+            </w:pPr>
+            <w:r>
+              <w:rPr>
+                <w:rFonts w:ascii="Calibri" w:eastAsia="Times New Roman" w:hAnsi="Calibri" w:cs="Times New Roman"/>
+                <w:b/>
+                <w:bCs/>
+                <w:color w:val="000000"/>
+              </w:rPr>
+              <w:t>Test Case ID</w:t>
+            </w:r>
+          </w:p>
+        </w:tc>
+        <w:tc>
+          <w:tcPr>
+            <w:tcW w:w="9552" w:type="dxa"/>
+            <w:shd w:val="clear" w:color="auto" w:fill="auto"/>
+            <w:noWrap/>
+            <w:vAlign w:val="bottom"/>
+            <w:hideMark/>
+          </w:tcPr>
+          <w:p>
+            <w:pPr>
+              <w:spacing w:after="0" w:line="240" w:lineRule="auto"/>
+              <w:rPr>
+                <w:rFonts w:ascii="Calibri" w:eastAsia="Times New Roman" w:hAnsi="Calibri" w:cs="Times New Roman"/>
+                <w:iCs/>
+              </w:rPr>
+            </w:pPr>
+            <w:r>
+              <w:rPr>
+                <w:rFonts w:ascii="Calibri" w:eastAsia="Times New Roman" w:hAnsi="Calibri" w:cs="Times New Roman"/>
+                <w:iCs/>
+              </w:rPr>
+              <w:t>TC003</w:t>
+            </w:r>
+          </w:p>
+        </w:tc>
+      </w:tr>
+      <w:tr>
+        <w:trPr>
+          <w:trHeight w:val="367"/>
+        </w:trPr>
+        <w:tc>
+          <w:tcPr>
+            <w:tcW w:w="3084" w:type="dxa"/>
+            <w:shd w:val="clear" w:color="auto" w:fill="auto"/>
+            <w:noWrap/>
+            <w:vAlign w:val="bottom"/>
+            <w:hideMark/>
+          </w:tcPr>
+          <w:p>
+            <w:pPr>
+              <w:spacing w:after="0" w:line="240" w:lineRule="auto"/>
+              <w:rPr>
+                <w:rFonts w:ascii="Calibri" w:eastAsia="Times New Roman" w:hAnsi="Calibri" w:cs="Times New Roman"/>
+                <w:b/>
+                <w:bCs/>
+                <w:color w:val="000000"/>
+              </w:rPr>
+            </w:pPr>
+            <w:r>
+              <w:rPr>
+                <w:rFonts w:ascii="Calibri" w:eastAsia="Times New Roman" w:hAnsi="Calibri" w:cs="Times New Roman"/>
+                <w:b/>
+                <w:bCs/>
+                <w:color w:val="000000"/>
+              </w:rPr>
+              <w:t>Name</w:t>
+            </w:r>
+          </w:p>
+        </w:tc>
+        <w:tc>
+          <w:tcPr>
+            <w:tcW w:w="9552" w:type="dxa"/>
+            <w:shd w:val="clear" w:color="auto" w:fill="auto"/>
+            <w:noWrap/>
+            <w:vAlign w:val="bottom"/>
+            <w:hideMark/>
+          </w:tcPr>
+          <w:p>
+            <w:pPr>
+              <w:spacing w:after="0" w:line="240" w:lineRule="auto"/>
+              <w:rPr>
+                <w:rFonts w:ascii="Calibri" w:eastAsia="Times New Roman" w:hAnsi="Calibri" w:cs="Times New Roman"/>
+                <w:iCs/>
+              </w:rPr>
+            </w:pPr>
+            <w:r>
+              <w:rPr>
+                <w:rFonts w:ascii="Calibri" w:eastAsia="Times New Roman" w:hAnsi="Calibri" w:cs="Times New Roman"/>
+                <w:iCs/>
+              </w:rPr>
+              <w:t xml:space="preserve">Testing </w:t>
+            </w:r>
+            <w:r>
+              <w:rPr>
+                <w:rFonts w:ascii="Calibri" w:eastAsia="Times New Roman" w:hAnsi="Calibri" w:cs="Times New Roman"/>
+                <w:iCs/>
+              </w:rPr>
+              <w:t>“</w:t>
+            </w:r>
+            <w:r>
+              <w:rPr>
+                <w:rFonts w:ascii="Calibri" w:eastAsia="Times New Roman" w:hAnsi="Calibri" w:cs="Times New Roman"/>
+                <w:iCs/>
+              </w:rPr>
+              <w:t>Add to cart</w:t>
+            </w:r>
+            <w:r>
+              <w:rPr>
+                <w:rFonts w:ascii="Calibri" w:eastAsia="Times New Roman" w:hAnsi="Calibri" w:cs="Times New Roman"/>
+                <w:iCs/>
+              </w:rPr>
+              <w:t xml:space="preserve">” </w:t>
+            </w:r>
+            <w:r>
+              <w:rPr>
+                <w:rFonts w:ascii="Calibri" w:eastAsia="Times New Roman" w:hAnsi="Calibri" w:cs="Times New Roman"/>
+                <w:iCs/>
+              </w:rPr>
+              <w:t>while hovering on an item</w:t>
+            </w:r>
+          </w:p>
+        </w:tc>
+      </w:tr>
+      <w:tr>
+        <w:trPr>
+          <w:trHeight w:val="367"/>
+        </w:trPr>
+        <w:tc>
+          <w:tcPr>
+            <w:tcW w:w="3084" w:type="dxa"/>
+            <w:shd w:val="clear" w:color="auto" w:fill="auto"/>
+            <w:noWrap/>
+            <w:vAlign w:val="bottom"/>
+            <w:hideMark/>
+          </w:tcPr>
+          <w:p>
+            <w:pPr>
+              <w:spacing w:after="0" w:line="240" w:lineRule="auto"/>
+              <w:rPr>
+                <w:rFonts w:ascii="Calibri" w:eastAsia="Times New Roman" w:hAnsi="Calibri" w:cs="Times New Roman"/>
+                <w:b/>
+                <w:bCs/>
+                <w:color w:val="000000"/>
+              </w:rPr>
+            </w:pPr>
+            <w:r>
+              <w:rPr>
+                <w:rFonts w:ascii="Calibri" w:eastAsia="Times New Roman" w:hAnsi="Calibri" w:cs="Times New Roman"/>
+                <w:b/>
+                <w:bCs/>
+                <w:color w:val="000000"/>
+              </w:rPr>
+              <w:t>Priority</w:t>
+            </w:r>
+          </w:p>
+        </w:tc>
+        <w:tc>
+          <w:tcPr>
+            <w:tcW w:w="9552" w:type="dxa"/>
+            <w:shd w:val="clear" w:color="auto" w:fill="auto"/>
+            <w:noWrap/>
+            <w:vAlign w:val="bottom"/>
+            <w:hideMark/>
+          </w:tcPr>
+          <w:p>
+            <w:pPr>
+              <w:spacing w:after="0" w:line="240" w:lineRule="auto"/>
+              <w:rPr>
+                <w:rFonts w:ascii="Calibri" w:eastAsia="Times New Roman" w:hAnsi="Calibri" w:cs="Times New Roman"/>
+                <w:iCs/>
+              </w:rPr>
+            </w:pPr>
+            <w:r>
+              <w:rPr>
+                <w:rFonts w:ascii="Calibri" w:eastAsia="Times New Roman" w:hAnsi="Calibri" w:cs="Times New Roman"/>
+                <w:iCs/>
+              </w:rPr>
+              <w:t>2</w:t>
+            </w:r>
+          </w:p>
+        </w:tc>
+      </w:tr>
+      <w:tr>
+        <w:trPr>
+          <w:trHeight w:val="367"/>
+        </w:trPr>
+        <w:tc>
+          <w:tcPr>
+            <w:tcW w:w="3084" w:type="dxa"/>
+            <w:shd w:val="clear" w:color="auto" w:fill="auto"/>
+            <w:noWrap/>
+            <w:vAlign w:val="bottom"/>
+            <w:hideMark/>
+          </w:tcPr>
+          <w:p>
+            <w:pPr>
+              <w:spacing w:after="0" w:line="240" w:lineRule="auto"/>
+              <w:rPr>
+                <w:rFonts w:ascii="Calibri" w:eastAsia="Times New Roman" w:hAnsi="Calibri" w:cs="Times New Roman"/>
+                <w:b/>
+                <w:bCs/>
+                <w:color w:val="000000"/>
+              </w:rPr>
+            </w:pPr>
+            <w:r>
+              <w:rPr>
+                <w:rFonts w:ascii="Calibri" w:eastAsia="Times New Roman" w:hAnsi="Calibri" w:cs="Times New Roman"/>
+                <w:b/>
+                <w:bCs/>
+                <w:color w:val="000000"/>
+              </w:rPr>
+              <w:t>Description</w:t>
+            </w:r>
+          </w:p>
+        </w:tc>
+        <w:tc>
+          <w:tcPr>
+            <w:tcW w:w="9552" w:type="dxa"/>
+            <w:shd w:val="clear" w:color="auto" w:fill="auto"/>
+            <w:noWrap/>
+            <w:vAlign w:val="bottom"/>
+            <w:hideMark/>
+          </w:tcPr>
+          <w:p>
+            <w:pPr>
+              <w:spacing w:after="0" w:line="240" w:lineRule="auto"/>
+              <w:rPr>
+                <w:rFonts w:ascii="Calibri" w:eastAsia="Times New Roman" w:hAnsi="Calibri" w:cs="Times New Roman"/>
+                <w:iCs/>
+              </w:rPr>
+            </w:pPr>
+            <w:r>
+              <w:rPr>
+                <w:rFonts w:ascii="Calibri" w:eastAsia="Times New Roman" w:hAnsi="Calibri" w:cs="Times New Roman"/>
+                <w:iCs/>
+              </w:rPr>
+              <w:t xml:space="preserve">Checking if </w:t>
+            </w:r>
+            <w:r>
+              <w:rPr>
+                <w:rFonts w:ascii="Calibri" w:eastAsia="Times New Roman" w:hAnsi="Calibri" w:cs="Times New Roman"/>
+                <w:iCs/>
+              </w:rPr>
+              <w:t>“</w:t>
+            </w:r>
+            <w:r>
+              <w:rPr>
+                <w:rFonts w:ascii="Calibri" w:eastAsia="Times New Roman" w:hAnsi="Calibri" w:cs="Times New Roman"/>
+                <w:iCs/>
+              </w:rPr>
+              <w:t>Add to cart</w:t>
+            </w:r>
+            <w:r>
+              <w:rPr>
+                <w:rFonts w:ascii="Calibri" w:eastAsia="Times New Roman" w:hAnsi="Calibri" w:cs="Times New Roman"/>
+                <w:iCs/>
+              </w:rPr>
+              <w:t xml:space="preserve">” button </w:t>
+            </w:r>
+            <w:r>
+              <w:rPr>
+                <w:rFonts w:ascii="Calibri" w:eastAsia="Times New Roman" w:hAnsi="Calibri" w:cs="Times New Roman"/>
+                <w:iCs/>
+              </w:rPr>
+              <w:t xml:space="preserve">adds </w:t>
+            </w:r>
+            <w:r>
+              <w:rPr>
+                <w:rFonts w:ascii="Calibri" w:eastAsia="Times New Roman" w:hAnsi="Calibri" w:cs="Times New Roman"/>
+                <w:iCs/>
+              </w:rPr>
+              <w:t>the item</w:t>
+            </w:r>
+            <w:r>
+              <w:rPr>
+                <w:rFonts w:ascii="Calibri" w:eastAsia="Times New Roman" w:hAnsi="Calibri" w:cs="Times New Roman"/>
+                <w:iCs/>
+              </w:rPr>
+              <w:t xml:space="preserve"> to the shopping basket</w:t>
+            </w:r>
+          </w:p>
+        </w:tc>
+      </w:tr>
+      <w:tr>
+        <w:trPr>
+          <w:trHeight w:val="367"/>
+        </w:trPr>
+        <w:tc>
+          <w:tcPr>
+            <w:tcW w:w="3084" w:type="dxa"/>
+            <w:shd w:val="clear" w:color="auto" w:fill="auto"/>
+            <w:noWrap/>
+            <w:vAlign w:val="bottom"/>
+            <w:hideMark/>
+          </w:tcPr>
+          <w:p>
+            <w:pPr>
+              <w:spacing w:after="0" w:line="240" w:lineRule="auto"/>
+              <w:rPr>
+                <w:rFonts w:ascii="Calibri" w:eastAsia="Times New Roman" w:hAnsi="Calibri" w:cs="Times New Roman"/>
+                <w:b/>
+                <w:bCs/>
+                <w:color w:val="000000"/>
+              </w:rPr>
+            </w:pPr>
+            <w:r>
+              <w:rPr>
+                <w:rFonts w:ascii="Calibri" w:eastAsia="Times New Roman" w:hAnsi="Calibri" w:cs="Times New Roman"/>
+                <w:b/>
+                <w:bCs/>
+                <w:color w:val="000000"/>
+              </w:rPr>
+              <w:t>Prerequisites</w:t>
+            </w:r>
+          </w:p>
+        </w:tc>
+        <w:tc>
+          <w:tcPr>
+            <w:tcW w:w="9552" w:type="dxa"/>
+            <w:shd w:val="clear" w:color="auto" w:fill="auto"/>
+            <w:noWrap/>
+            <w:vAlign w:val="bottom"/>
+            <w:hideMark/>
+          </w:tcPr>
+          <w:p>
+            <w:pPr>
+              <w:spacing w:after="0" w:line="240" w:lineRule="auto"/>
+              <w:rPr>
+                <w:rFonts w:ascii="Calibri" w:eastAsia="Times New Roman" w:hAnsi="Calibri" w:cs="Times New Roman"/>
+                <w:iCs/>
+              </w:rPr>
+            </w:pPr>
+            <w:r>
+              <w:rPr>
+                <w:rFonts w:ascii="Calibri" w:eastAsia="Times New Roman" w:hAnsi="Calibri" w:cs="Times New Roman"/>
+                <w:iCs/>
+              </w:rPr>
+              <w:t xml:space="preserve">Visit website </w:t>
+            </w:r>
+            <w:hyperlink r:id="rId9" w:history="1">
+              <w:r>
+                <w:rPr>
+                  <w:rStyle w:val="Hyperlink"/>
+                  <w:rFonts w:ascii="Calibri" w:eastAsia="Times New Roman" w:hAnsi="Calibri" w:cs="Times New Roman"/>
+                  <w:iCs/>
+                </w:rPr>
+                <w:t>http://automationpractice.com</w:t>
+              </w:r>
+            </w:hyperlink>
+          </w:p>
+        </w:tc>
+      </w:tr>
+      <w:tr>
+        <w:trPr>
+          <w:trHeight w:val="367"/>
+        </w:trPr>
+        <w:tc>
+          <w:tcPr>
+            <w:tcW w:w="3084" w:type="dxa"/>
+            <w:shd w:val="clear" w:color="auto" w:fill="auto"/>
+            <w:noWrap/>
+            <w:vAlign w:val="bottom"/>
+            <w:hideMark/>
+          </w:tcPr>
+          <w:p>
+            <w:pPr>
+              <w:spacing w:after="0" w:line="240" w:lineRule="auto"/>
+              <w:rPr>
+                <w:rFonts w:ascii="Calibri" w:eastAsia="Times New Roman" w:hAnsi="Calibri" w:cs="Times New Roman"/>
+                <w:b/>
+                <w:bCs/>
+                <w:color w:val="000000"/>
+              </w:rPr>
+            </w:pPr>
+            <w:r>
+              <w:rPr>
+                <w:rFonts w:ascii="Calibri" w:eastAsia="Times New Roman" w:hAnsi="Calibri" w:cs="Times New Roman"/>
+                <w:b/>
+                <w:bCs/>
+                <w:color w:val="000000"/>
+              </w:rPr>
+              <w:t>Input Data</w:t>
+            </w:r>
+          </w:p>
+        </w:tc>
+        <w:tc>
+          <w:tcPr>
+            <w:tcW w:w="9552" w:type="dxa"/>
+            <w:shd w:val="clear" w:color="auto" w:fill="auto"/>
+            <w:noWrap/>
+            <w:vAlign w:val="bottom"/>
+            <w:hideMark/>
+          </w:tcPr>
+          <w:p>
+            <w:pPr>
+              <w:spacing w:after="0" w:line="240" w:lineRule="auto"/>
+              <w:rPr>
+                <w:rFonts w:ascii="Calibri" w:eastAsia="Times New Roman" w:hAnsi="Calibri" w:cs="Times New Roman"/>
+                <w:iCs/>
+              </w:rPr>
+            </w:pPr>
+            <w:r>
+              <w:rPr>
+                <w:rFonts w:ascii="Calibri" w:eastAsia="Times New Roman" w:hAnsi="Calibri" w:cs="Times New Roman"/>
+                <w:iCs/>
+              </w:rPr>
+              <w:t>No input data</w:t>
+            </w:r>
+          </w:p>
+        </w:tc>
+      </w:tr>
+      <w:tr>
+        <w:trPr>
+          <w:trHeight w:val="367"/>
+        </w:trPr>
+        <w:tc>
+          <w:tcPr>
+            <w:tcW w:w="3084" w:type="dxa"/>
+            <w:shd w:val="clear" w:color="auto" w:fill="auto"/>
+            <w:noWrap/>
+            <w:vAlign w:val="bottom"/>
+            <w:hideMark/>
+          </w:tcPr>
+          <w:p>
+            <w:pPr>
+              <w:spacing w:after="0" w:line="240" w:lineRule="auto"/>
+              <w:rPr>
+                <w:rFonts w:ascii="Calibri" w:eastAsia="Times New Roman" w:hAnsi="Calibri" w:cs="Times New Roman"/>
+                <w:b/>
+                <w:bCs/>
+                <w:color w:val="000000"/>
+              </w:rPr>
+            </w:pPr>
+            <w:r>
+              <w:rPr>
+                <w:rFonts w:ascii="Calibri" w:eastAsia="Times New Roman" w:hAnsi="Calibri" w:cs="Times New Roman"/>
+                <w:b/>
+                <w:bCs/>
+                <w:color w:val="000000"/>
+              </w:rPr>
+              <w:t>Date Created</w:t>
+            </w:r>
+          </w:p>
+        </w:tc>
+        <w:tc>
+          <w:tcPr>
+            <w:tcW w:w="9552" w:type="dxa"/>
+            <w:shd w:val="clear" w:color="auto" w:fill="auto"/>
+            <w:noWrap/>
+            <w:vAlign w:val="bottom"/>
+            <w:hideMark/>
+          </w:tcPr>
+          <w:p>
+            <w:pPr>
+              <w:spacing w:after="0" w:line="240" w:lineRule="auto"/>
+              <w:rPr>
+                <w:rFonts w:ascii="Calibri" w:eastAsia="Times New Roman" w:hAnsi="Calibri" w:cs="Times New Roman"/>
+                <w:iCs/>
+              </w:rPr>
+            </w:pPr>
+            <w:r>
+              <w:rPr>
+                <w:rFonts w:ascii="Calibri" w:eastAsia="Times New Roman" w:hAnsi="Calibri" w:cs="Times New Roman"/>
+                <w:iCs/>
+              </w:rPr>
+              <w:t>25.09.2018</w:t>
+            </w:r>
+          </w:p>
+        </w:tc>
+      </w:tr>
+      <w:tr>
+        <w:trPr>
+          <w:trHeight w:val="367"/>
+        </w:trPr>
+        <w:tc>
+          <w:tcPr>
+            <w:tcW w:w="3084" w:type="dxa"/>
+            <w:shd w:val="clear" w:color="auto" w:fill="auto"/>
+            <w:noWrap/>
+            <w:vAlign w:val="bottom"/>
+            <w:hideMark/>
+          </w:tcPr>
+          <w:p>
+            <w:pPr>
+              <w:spacing w:after="0" w:line="240" w:lineRule="auto"/>
+              <w:rPr>
+                <w:rFonts w:ascii="Calibri" w:eastAsia="Times New Roman" w:hAnsi="Calibri" w:cs="Times New Roman"/>
+                <w:b/>
+                <w:bCs/>
+                <w:color w:val="000000"/>
+              </w:rPr>
+            </w:pPr>
+            <w:r>
+              <w:rPr>
+                <w:rFonts w:ascii="Calibri" w:eastAsia="Times New Roman" w:hAnsi="Calibri" w:cs="Times New Roman"/>
+                <w:b/>
+                <w:bCs/>
+                <w:color w:val="000000"/>
+              </w:rPr>
+              <w:t>Author</w:t>
+            </w:r>
+          </w:p>
+        </w:tc>
+        <w:tc>
+          <w:tcPr>
+            <w:tcW w:w="9552" w:type="dxa"/>
+            <w:shd w:val="clear" w:color="auto" w:fill="auto"/>
+            <w:noWrap/>
+            <w:vAlign w:val="bottom"/>
+            <w:hideMark/>
+          </w:tcPr>
+          <w:p>
+            <w:pPr>
+              <w:spacing w:after="0" w:line="240" w:lineRule="auto"/>
+              <w:rPr>
+                <w:rFonts w:ascii="Calibri" w:eastAsia="Times New Roman" w:hAnsi="Calibri" w:cs="Times New Roman"/>
+                <w:iCs/>
+              </w:rPr>
+            </w:pPr>
+            <w:r>
+              <w:rPr>
+                <w:rFonts w:ascii="Calibri" w:eastAsia="Times New Roman" w:hAnsi="Calibri" w:cs="Times New Roman"/>
+                <w:iCs/>
+              </w:rPr>
+              <w:t>Stefan Karakolev</w:t>
+            </w:r>
+          </w:p>
+        </w:tc>
+      </w:tr>
+      <w:tr>
+        <w:trPr>
+          <w:trHeight w:val="367"/>
+        </w:trPr>
+        <w:tc>
+          <w:tcPr>
+            <w:tcW w:w="12636" w:type="dxa"/>
+            <w:gridSpan w:val="2"/>
+            <w:shd w:val="clear" w:color="000000" w:fill="D8D8D8"/>
+            <w:noWrap/>
+            <w:vAlign w:val="bottom"/>
+            <w:hideMark/>
+          </w:tcPr>
+          <w:p>
+            <w:pPr>
+              <w:spacing w:after="0" w:line="240" w:lineRule="auto"/>
+              <w:jc w:val="center"/>
+              <w:rPr>
+                <w:rFonts w:ascii="Calibri" w:eastAsia="Times New Roman" w:hAnsi="Calibri" w:cs="Times New Roman"/>
+                <w:b/>
+                <w:bCs/>
+                <w:color w:val="000000"/>
+              </w:rPr>
+            </w:pPr>
+            <w:r>
+              <w:rPr>
+                <w:rFonts w:ascii="Calibri" w:eastAsia="Times New Roman" w:hAnsi="Calibri" w:cs="Times New Roman"/>
+                <w:b/>
+                <w:bCs/>
+                <w:color w:val="000000"/>
+              </w:rPr>
+              <w:t>Test Steps</w:t>
+            </w:r>
+          </w:p>
+        </w:tc>
+      </w:tr>
+      <w:tr>
+        <w:trPr>
+          <w:trHeight w:val="367"/>
+        </w:trPr>
+        <w:tc>
+          <w:tcPr>
+            <w:tcW w:w="3084" w:type="dxa"/>
+            <w:shd w:val="clear" w:color="auto" w:fill="auto"/>
+            <w:noWrap/>
+            <w:vAlign w:val="bottom"/>
+            <w:hideMark/>
+          </w:tcPr>
+          <w:p>
+            <w:pPr>
+              <w:spacing w:after="0" w:line="240" w:lineRule="auto"/>
+              <w:rPr>
+                <w:rFonts w:ascii="Calibri" w:eastAsia="Times New Roman" w:hAnsi="Calibri" w:cs="Times New Roman"/>
+                <w:b/>
+                <w:bCs/>
+                <w:color w:val="000000"/>
+              </w:rPr>
+            </w:pPr>
+            <w:r>
+              <w:rPr>
+                <w:rFonts w:ascii="Calibri" w:eastAsia="Times New Roman" w:hAnsi="Calibri" w:cs="Times New Roman"/>
+                <w:b/>
+                <w:bCs/>
+                <w:color w:val="000000"/>
+              </w:rPr>
+              <w:t>Step</w:t>
+            </w:r>
+          </w:p>
+        </w:tc>
+        <w:tc>
+          <w:tcPr>
+            <w:tcW w:w="9552" w:type="dxa"/>
+            <w:shd w:val="clear" w:color="auto" w:fill="auto"/>
+            <w:noWrap/>
+            <w:vAlign w:val="bottom"/>
+            <w:hideMark/>
+          </w:tcPr>
+          <w:p>
+            <w:pPr>
+              <w:spacing w:after="0" w:line="240" w:lineRule="auto"/>
+              <w:rPr>
+                <w:rFonts w:ascii="Calibri" w:eastAsia="Times New Roman" w:hAnsi="Calibri" w:cs="Times New Roman"/>
+                <w:b/>
+                <w:bCs/>
+                <w:color w:val="000000"/>
+              </w:rPr>
+            </w:pPr>
+            <w:r>
+              <w:rPr>
+                <w:rFonts w:ascii="Calibri" w:eastAsia="Times New Roman" w:hAnsi="Calibri" w:cs="Times New Roman"/>
+                <w:b/>
+                <w:bCs/>
+                <w:color w:val="000000"/>
+              </w:rPr>
+              <w:t>Expected Result</w:t>
+            </w:r>
+          </w:p>
+        </w:tc>
+      </w:tr>
+      <w:tr>
+        <w:trPr>
+          <w:trHeight w:val="733"/>
+        </w:trPr>
+        <w:tc>
+          <w:tcPr>
+            <w:tcW w:w="3084" w:type="dxa"/>
+            <w:shd w:val="clear" w:color="auto" w:fill="auto"/>
+            <w:vAlign w:val="bottom"/>
+            <w:hideMark/>
+          </w:tcPr>
+          <w:p>
+            <w:pPr>
+              <w:spacing w:after="0" w:line="240" w:lineRule="auto"/>
+              <w:rPr>
+                <w:rFonts w:ascii="Calibri" w:eastAsia="Times New Roman" w:hAnsi="Calibri" w:cs="Times New Roman"/>
+                <w:iCs/>
+              </w:rPr>
+            </w:pPr>
+            <w:r>
+              <w:rPr>
+                <w:rFonts w:ascii="Calibri" w:eastAsia="Times New Roman" w:hAnsi="Calibri" w:cs="Times New Roman"/>
+                <w:iCs/>
+              </w:rPr>
+              <w:t>1.</w:t>
+            </w:r>
+            <w:r>
+              <w:rPr>
+                <w:rFonts w:ascii="Calibri" w:eastAsia="Times New Roman" w:hAnsi="Calibri" w:cs="Times New Roman"/>
+                <w:iCs/>
+              </w:rPr>
+              <w:t xml:space="preserve"> Enter in “Dresses” section by clicking on the button</w:t>
+            </w:r>
+          </w:p>
+        </w:tc>
+        <w:tc>
+          <w:tcPr>
+            <w:tcW w:w="9552" w:type="dxa"/>
+            <w:shd w:val="clear" w:color="auto" w:fill="auto"/>
+            <w:vAlign w:val="bottom"/>
+            <w:hideMark/>
+          </w:tcPr>
+          <w:p>
+            <w:pPr>
+              <w:spacing w:after="0" w:line="240" w:lineRule="auto"/>
+              <w:rPr>
+                <w:rFonts w:ascii="Calibri" w:eastAsia="Times New Roman" w:hAnsi="Calibri" w:cs="Times New Roman"/>
+                <w:iCs/>
+              </w:rPr>
+            </w:pPr>
+            <w:r>
+              <w:rPr>
+                <w:rFonts w:ascii="Calibri" w:eastAsia="Times New Roman" w:hAnsi="Calibri" w:cs="Times New Roman"/>
+                <w:iCs/>
+              </w:rPr>
+              <w:t>A page with different dresses is displayed.</w:t>
+            </w:r>
+          </w:p>
+        </w:tc>
+      </w:tr>
+      <w:tr>
+        <w:trPr>
+          <w:trHeight w:val="733"/>
+        </w:trPr>
+        <w:tc>
+          <w:tcPr>
+            <w:tcW w:w="3084" w:type="dxa"/>
+            <w:shd w:val="clear" w:color="auto" w:fill="auto"/>
+            <w:vAlign w:val="bottom"/>
+          </w:tcPr>
+          <w:p>
+            <w:pPr>
+              <w:spacing w:after="0" w:line="240" w:lineRule="auto"/>
+              <w:rPr>
+                <w:rFonts w:ascii="Calibri" w:eastAsia="Times New Roman" w:hAnsi="Calibri" w:cs="Times New Roman"/>
+                <w:iCs/>
+              </w:rPr>
+            </w:pPr>
+            <w:r>
+              <w:rPr>
+                <w:rFonts w:ascii="Calibri" w:eastAsia="Times New Roman" w:hAnsi="Calibri" w:cs="Times New Roman"/>
+                <w:iCs/>
+              </w:rPr>
+              <w:t xml:space="preserve">2. Hover over a product item </w:t>
+            </w:r>
+          </w:p>
+        </w:tc>
+        <w:tc>
+          <w:tcPr>
+            <w:tcW w:w="9552" w:type="dxa"/>
+            <w:shd w:val="clear" w:color="auto" w:fill="auto"/>
+            <w:vAlign w:val="bottom"/>
+          </w:tcPr>
+          <w:p>
+            <w:pPr>
+              <w:spacing w:after="0" w:line="240" w:lineRule="auto"/>
+              <w:rPr>
+                <w:rFonts w:ascii="Calibri" w:eastAsia="Times New Roman" w:hAnsi="Calibri" w:cs="Times New Roman"/>
+                <w:iCs/>
+              </w:rPr>
+            </w:pPr>
+            <w:r>
+              <w:rPr>
+                <w:rFonts w:ascii="Calibri" w:eastAsia="Times New Roman" w:hAnsi="Calibri" w:cs="Times New Roman"/>
+                <w:iCs/>
+              </w:rPr>
+              <w:t>“</w:t>
+            </w:r>
+            <w:r>
+              <w:rPr>
+                <w:rFonts w:ascii="Calibri" w:eastAsia="Times New Roman" w:hAnsi="Calibri" w:cs="Times New Roman"/>
+                <w:iCs/>
+              </w:rPr>
+              <w:t>Add to cart</w:t>
+            </w:r>
+            <w:r>
+              <w:rPr>
+                <w:rFonts w:ascii="Calibri" w:eastAsia="Times New Roman" w:hAnsi="Calibri" w:cs="Times New Roman"/>
+                <w:iCs/>
+              </w:rPr>
+              <w:t>” button is displayed.</w:t>
+            </w:r>
+          </w:p>
+        </w:tc>
+      </w:tr>
+      <w:tr>
+        <w:trPr>
+          <w:trHeight w:val="733"/>
+        </w:trPr>
+        <w:tc>
+          <w:tcPr>
+            <w:tcW w:w="3084" w:type="dxa"/>
+            <w:shd w:val="clear" w:color="auto" w:fill="auto"/>
+            <w:vAlign w:val="bottom"/>
+          </w:tcPr>
+          <w:p>
+            <w:pPr>
+              <w:spacing w:after="0" w:line="240" w:lineRule="auto"/>
+              <w:rPr>
+                <w:rFonts w:ascii="Calibri" w:eastAsia="Times New Roman" w:hAnsi="Calibri" w:cs="Times New Roman"/>
+                <w:iCs/>
+              </w:rPr>
+            </w:pPr>
+            <w:r>
+              <w:rPr>
+                <w:rFonts w:ascii="Calibri" w:eastAsia="Times New Roman" w:hAnsi="Calibri" w:cs="Times New Roman"/>
+                <w:iCs/>
+              </w:rPr>
+              <w:t>3. While hovering on the item, click on “</w:t>
+            </w:r>
+            <w:r>
+              <w:rPr>
+                <w:rFonts w:ascii="Calibri" w:eastAsia="Times New Roman" w:hAnsi="Calibri" w:cs="Times New Roman"/>
+                <w:iCs/>
+              </w:rPr>
+              <w:t>Add to cart</w:t>
+            </w:r>
+            <w:r>
+              <w:rPr>
+                <w:rFonts w:ascii="Calibri" w:eastAsia="Times New Roman" w:hAnsi="Calibri" w:cs="Times New Roman"/>
+                <w:iCs/>
+              </w:rPr>
+              <w:t>” button</w:t>
+            </w:r>
+          </w:p>
+        </w:tc>
+        <w:tc>
+          <w:tcPr>
+            <w:tcW w:w="9552" w:type="dxa"/>
+            <w:shd w:val="clear" w:color="auto" w:fill="auto"/>
+            <w:vAlign w:val="bottom"/>
+          </w:tcPr>
+          <w:p>
+            <w:pPr>
+              <w:spacing w:after="0" w:line="240" w:lineRule="auto"/>
+              <w:rPr>
+                <w:rFonts w:ascii="Calibri" w:eastAsia="Times New Roman" w:hAnsi="Calibri" w:cs="Times New Roman"/>
+                <w:iCs/>
+              </w:rPr>
+            </w:pPr>
+            <w:r>
+              <w:rPr>
+                <w:rFonts w:ascii="Calibri" w:eastAsia="Times New Roman" w:hAnsi="Calibri" w:cs="Times New Roman"/>
+                <w:iCs/>
+              </w:rPr>
+              <w:t xml:space="preserve">A new window </w:t>
+            </w:r>
+            <w:r>
+              <w:rPr>
+                <w:rFonts w:ascii="Calibri" w:eastAsia="Times New Roman" w:hAnsi="Calibri" w:cs="Times New Roman"/>
+                <w:iCs/>
+              </w:rPr>
+              <w:t>is displayed</w:t>
+            </w:r>
+            <w:r>
+              <w:rPr>
+                <w:rFonts w:ascii="Calibri" w:eastAsia="Times New Roman" w:hAnsi="Calibri" w:cs="Times New Roman"/>
+                <w:iCs/>
+              </w:rPr>
+              <w:t>, covering the main page.</w:t>
+            </w:r>
+            <w:r>
+              <w:rPr>
+                <w:rFonts w:ascii="Calibri" w:eastAsia="Times New Roman" w:hAnsi="Calibri" w:cs="Times New Roman"/>
+                <w:iCs/>
+              </w:rPr>
+              <w:t xml:space="preserve"> Green message says that “</w:t>
+            </w:r>
+            <w:r>
+              <w:rPr>
+                <w:rFonts w:ascii="Calibri" w:eastAsia="Times New Roman" w:hAnsi="Calibri" w:cs="Times New Roman"/>
+                <w:iCs/>
+              </w:rPr>
+              <w:t>Product successfully added to your shopping cart</w:t>
+            </w:r>
+            <w:r>
+              <w:rPr>
+                <w:rFonts w:ascii="Calibri" w:eastAsia="Times New Roman" w:hAnsi="Calibri" w:cs="Times New Roman"/>
+                <w:iCs/>
+              </w:rPr>
+              <w:t xml:space="preserve">”. </w:t>
+            </w:r>
+            <w:bookmarkStart w:id="0" w:name="_GoBack"/>
+            <w:bookmarkEnd w:id="0"/>
+            <w:r>
+              <w:rPr>
+                <w:rFonts w:ascii="Calibri" w:eastAsia="Times New Roman" w:hAnsi="Calibri" w:cs="Times New Roman"/>
+                <w:iCs/>
+              </w:rPr>
+              <w:t xml:space="preserve"> </w:t>
+            </w:r>
+          </w:p>
+        </w:tc>
+      </w:tr>
+    </w:tbl>
     <w:p/>
     <w:sectPr>
       <w:pgSz w:w="15840" w:h="12240" w:orient="landscape"/>
@@ -3039,4 +4119,16 @@
   <a:objectDefaults/>
   <a:extraClrSchemeLst/>
 </a:theme>
+</file>
+
+<file path=customXml/item1.xml><?xml version="1.0" encoding="utf-8"?>
+<b:Sources xmlns:b="http://schemas.openxmlformats.org/officeDocument/2006/bibliography" xmlns="http://schemas.openxmlformats.org/officeDocument/2006/bibliography" SelectedStyle="\APASixthEditionOfficeOnline.xsl" StyleName="APA" Version="6"/>
+</file>
+
+<file path=customXml/itemProps1.xml><?xml version="1.0" encoding="utf-8"?>
+<ds:datastoreItem xmlns:ds="http://schemas.openxmlformats.org/officeDocument/2006/customXml" ds:itemID="{3465220F-CC22-4974-8489-A4EB73800DED}">
+  <ds:schemaRefs>
+    <ds:schemaRef ds:uri="http://schemas.openxmlformats.org/officeDocument/2006/bibliography"/>
+  </ds:schemaRefs>
+</ds:datastoreItem>
 </file>
</xml_diff>